<commit_message>
Tweaked figure and instructor note for potential intro
</commit_message>
<xml_diff>
--- a/StudentGuideModule2/potential_intro/activity_2_figs/uniform_E_field.docx
+++ b/StudentGuideModule2/potential_intro/activity_2_figs/uniform_E_field.docx
@@ -11,8 +11,6 @@
           <w:szCs w:val="24"/>
         </w:rPr>
       </w:pPr>
-      <w:bookmarkStart w:id="0" w:name="_GoBack"/>
-      <w:bookmarkEnd w:id="0"/>
       <w:r>
         <w:rPr>
           <w:rFonts w:ascii="Times New Roman" w:hAnsi="Times New Roman" w:cs="Times New Roman"/>
@@ -155,12 +153,14 @@
                                     </m:ctrlPr>
                                   </m:accPr>
                                   <m:e>
+                                    <w:bookmarkStart w:id="0" w:name="_GoBack"/>
+                                    <w:bookmarkEnd w:id="0"/>
                                     <m:r>
                                       <w:rPr>
                                         <w:rFonts w:ascii="Cambria Math" w:eastAsiaTheme="minorEastAsia" w:hAnsi="Cambria Math" w:cs="Times New Roman"/>
                                         <w:sz w:val="20"/>
                                       </w:rPr>
-                                      <m:t>x</m:t>
+                                      <m:t>i</m:t>
                                     </m:r>
                                   </m:e>
                                 </m:acc>
@@ -278,12 +278,14 @@
                               </m:ctrlPr>
                             </m:accPr>
                             <m:e>
+                              <w:bookmarkStart w:id="1" w:name="_GoBack"/>
+                              <w:bookmarkEnd w:id="1"/>
                               <m:r>
                                 <w:rPr>
                                   <w:rFonts w:ascii="Cambria Math" w:eastAsiaTheme="minorEastAsia" w:hAnsi="Cambria Math" w:cs="Times New Roman"/>
                                   <w:sz w:val="20"/>
                                 </w:rPr>
-                                <m:t>x</m:t>
+                                <m:t>i</m:t>
                               </m:r>
                             </m:e>
                           </m:acc>

</xml_diff>